<commit_message>
Update Nivash Singh_SM5 M1_IS Task 4.docx
</commit_message>
<xml_diff>
--- a/Module 1 Summatives/Nivash Singh_SM5 M1_IS Task 4.docx
+++ b/Module 1 Summatives/Nivash Singh_SM5 M1_IS Task 4.docx
@@ -9,13 +9,719 @@
       <w:r>
         <w:t>INTEGRATED SUMMATIVE TASK 4</w:t>
       </w:r>
+    </w:p>
+    <w:p/>
+    <w:p>
+      <w:r>
+        <w:t>4.1</w:t>
+      </w:r>
+    </w:p>
+    <w:p>
+      <w:pPr>
+        <w:pStyle w:val="Heading1"/>
+      </w:pPr>
+      <w:r>
+        <w:t>Brief background about your business unit or organisation</w:t>
+      </w:r>
+    </w:p>
+    <w:p>
+      <w:r>
+        <w:t>BET Software is one of the most diverse betting software providers in Sub-Saharan Africa, providing reliable and user-friendly betting software on a global scale, while supporting incredibly large transactional volumes in a fast-paced industry.</w:t>
+      </w:r>
+    </w:p>
+    <w:p>
+      <w:pPr>
+        <w:pStyle w:val="Heading1"/>
+      </w:pPr>
+      <w:r>
+        <w:t>Goals and objectives</w:t>
+      </w:r>
+    </w:p>
+    <w:p>
+      <w:pPr>
+        <w:pStyle w:val="ListParagraph"/>
+        <w:numPr>
+          <w:ilvl w:val="0"/>
+          <w:numId w:val="6"/>
+        </w:numPr>
+      </w:pPr>
+      <w:r>
+        <w:t xml:space="preserve">Currently - key man reliance across all teams </w:t>
+      </w:r>
+    </w:p>
+    <w:p>
+      <w:pPr>
+        <w:pStyle w:val="ListParagraph"/>
+        <w:numPr>
+          <w:ilvl w:val="0"/>
+          <w:numId w:val="6"/>
+        </w:numPr>
+      </w:pPr>
+      <w:r>
+        <w:t>Disconnect between teams- dev teams and support</w:t>
+      </w:r>
+    </w:p>
+    <w:p>
+      <w:pPr>
+        <w:pStyle w:val="ListParagraph"/>
+        <w:numPr>
+          <w:ilvl w:val="0"/>
+          <w:numId w:val="6"/>
+        </w:numPr>
+      </w:pPr>
+      <w:r>
+        <w:t>W</w:t>
+      </w:r>
+      <w:r>
+        <w:t>hy is there reluctance with developers</w:t>
+      </w:r>
+      <w:r>
+        <w:t xml:space="preserve"> to be on standby?</w:t>
+      </w:r>
+    </w:p>
+    <w:p>
+      <w:pPr>
+        <w:pStyle w:val="ListParagraph"/>
+        <w:numPr>
+          <w:ilvl w:val="0"/>
+          <w:numId w:val="6"/>
+        </w:numPr>
+      </w:pPr>
+      <w:r>
+        <w:t>Retention of staff</w:t>
+      </w:r>
+    </w:p>
+    <w:p>
+      <w:pPr>
+        <w:pStyle w:val="Subtitle"/>
+      </w:pPr>
+      <w:r>
+        <w:t>Short term goals</w:t>
+      </w:r>
+    </w:p>
+    <w:p>
+      <w:pPr>
+        <w:pStyle w:val="ListParagraph"/>
+        <w:numPr>
+          <w:ilvl w:val="0"/>
+          <w:numId w:val="7"/>
+        </w:numPr>
+      </w:pPr>
+      <w:r>
+        <w:t>Creating a culture of sharing knowledge</w:t>
+      </w:r>
+    </w:p>
+    <w:p>
+      <w:pPr>
+        <w:pStyle w:val="ListParagraph"/>
+        <w:numPr>
+          <w:ilvl w:val="0"/>
+          <w:numId w:val="7"/>
+        </w:numPr>
+      </w:pPr>
+      <w:r>
+        <w:t>Upskilling team members - eliminate key man reliance</w:t>
+      </w:r>
+    </w:p>
+    <w:p>
+      <w:pPr>
+        <w:pStyle w:val="ListParagraph"/>
+        <w:numPr>
+          <w:ilvl w:val="0"/>
+          <w:numId w:val="7"/>
+        </w:numPr>
+      </w:pPr>
+      <w:r>
+        <w:t>Progression path - career goals - Help team member</w:t>
+      </w:r>
+      <w:r>
+        <w:t>s progress from graduate to developers</w:t>
+      </w:r>
+      <w:r>
+        <w:t>, etc.</w:t>
+      </w:r>
+    </w:p>
+    <w:p>
+      <w:pPr>
+        <w:pStyle w:val="Subtitle"/>
+      </w:pPr>
+      <w:r>
+        <w:t>Long term goals</w:t>
+      </w:r>
+    </w:p>
+    <w:p>
+      <w:pPr>
+        <w:pStyle w:val="ListParagraph"/>
+        <w:numPr>
+          <w:ilvl w:val="0"/>
+          <w:numId w:val="8"/>
+        </w:numPr>
+      </w:pPr>
+      <w:r>
+        <w:t>No key man reliance</w:t>
+      </w:r>
+    </w:p>
+    <w:p>
+      <w:pPr>
+        <w:pStyle w:val="ListParagraph"/>
+        <w:numPr>
+          <w:ilvl w:val="0"/>
+          <w:numId w:val="8"/>
+        </w:numPr>
+      </w:pPr>
+      <w:r>
+        <w:t>Motivated team members</w:t>
+      </w:r>
+    </w:p>
+    <w:p>
+      <w:pPr>
+        <w:pStyle w:val="ListParagraph"/>
+        <w:numPr>
+          <w:ilvl w:val="0"/>
+          <w:numId w:val="8"/>
+        </w:numPr>
+      </w:pPr>
+      <w:r>
+        <w:t>Effective work saving time and quicker turnaround time</w:t>
+      </w:r>
+    </w:p>
+    <w:p>
+      <w:pPr>
+        <w:pStyle w:val="Heading1"/>
+      </w:pPr>
+      <w:r>
+        <w:t>Change management strategy</w:t>
+      </w:r>
+    </w:p>
+    <w:p>
+      <w:pPr>
+        <w:pStyle w:val="ListParagraph"/>
+        <w:numPr>
+          <w:ilvl w:val="0"/>
+          <w:numId w:val="9"/>
+        </w:numPr>
+      </w:pPr>
+      <w:r>
+        <w:t>Introduce a leadership programme - pairing with key team members in each space</w:t>
+      </w:r>
+    </w:p>
+    <w:p>
+      <w:pPr>
+        <w:pStyle w:val="ListParagraph"/>
+        <w:numPr>
+          <w:ilvl w:val="0"/>
+          <w:numId w:val="9"/>
+        </w:numPr>
+      </w:pPr>
+      <w:r>
+        <w:t>Implementation team- identify big brother pairing</w:t>
+      </w:r>
+    </w:p>
+    <w:p>
+      <w:pPr>
+        <w:pStyle w:val="ListParagraph"/>
+        <w:numPr>
+          <w:ilvl w:val="0"/>
+          <w:numId w:val="9"/>
+        </w:numPr>
+      </w:pPr>
+      <w:r>
+        <w:t>Help team members understand the need for a Knowledge management system - get their buy in by building our retention strategy.</w:t>
+      </w:r>
+    </w:p>
+    <w:p>
+      <w:pPr>
+        <w:pStyle w:val="ListParagraph"/>
+        <w:numPr>
+          <w:ilvl w:val="0"/>
+          <w:numId w:val="9"/>
+        </w:numPr>
+      </w:pPr>
+      <w:r>
+        <w:t>Encourage knowledge sharing behaviour.</w:t>
+      </w:r>
+    </w:p>
+    <w:p>
+      <w:pPr>
+        <w:pStyle w:val="ListParagraph"/>
+        <w:numPr>
+          <w:ilvl w:val="0"/>
+          <w:numId w:val="9"/>
+        </w:numPr>
+      </w:pPr>
+      <w:r>
+        <w:t>Supports performance appraisals and KPIs for the big brother as well</w:t>
+      </w:r>
+    </w:p>
+    <w:p>
+      <w:pPr>
+        <w:pStyle w:val="ListParagraph"/>
+        <w:numPr>
+          <w:ilvl w:val="0"/>
+          <w:numId w:val="9"/>
+        </w:numPr>
+      </w:pPr>
+      <w:r>
+        <w:t>Incentivise knowledge sharing</w:t>
+      </w:r>
+    </w:p>
+    <w:p>
+      <w:pPr>
+        <w:pStyle w:val="Heading1"/>
+      </w:pPr>
+      <w:r>
+        <w:t>A foundation</w:t>
+      </w:r>
+    </w:p>
+    <w:p>
+      <w:pPr>
+        <w:pStyle w:val="ListParagraph"/>
+        <w:numPr>
+          <w:ilvl w:val="0"/>
+          <w:numId w:val="10"/>
+        </w:numPr>
+      </w:pPr>
+      <w:r>
+        <w:rPr>
+          <w:b/>
+        </w:rPr>
+        <w:t>Created</w:t>
+      </w:r>
+      <w:r>
+        <w:t xml:space="preserve"> - part of the academy </w:t>
+      </w:r>
+      <w:r>
+        <w:t>process,</w:t>
+      </w:r>
+      <w:r>
+        <w:t xml:space="preserve"> create the documentation that you were taught- against the ticket (Ado) and training internally with team members and extended to dev support</w:t>
+      </w:r>
+    </w:p>
+    <w:p>
+      <w:pPr>
+        <w:pStyle w:val="ListParagraph"/>
+        <w:numPr>
+          <w:ilvl w:val="0"/>
+          <w:numId w:val="10"/>
+        </w:numPr>
+      </w:pPr>
+      <w:r>
+        <w:rPr>
+          <w:b/>
+        </w:rPr>
+        <w:t>Categorised</w:t>
+      </w:r>
+      <w:r>
+        <w:t xml:space="preserve"> - documented per project/ product/ requirement on ADO</w:t>
+      </w:r>
+    </w:p>
+    <w:p>
+      <w:pPr>
+        <w:pStyle w:val="ListParagraph"/>
+        <w:numPr>
+          <w:ilvl w:val="0"/>
+          <w:numId w:val="10"/>
+        </w:numPr>
+      </w:pPr>
+      <w:r>
+        <w:rPr>
+          <w:b/>
+        </w:rPr>
+        <w:t>Shared</w:t>
+      </w:r>
+      <w:r>
+        <w:t xml:space="preserve"> - education sessions, video recording, internally with team member</w:t>
+      </w:r>
+      <w:r>
+        <w:t>s</w:t>
+      </w:r>
+    </w:p>
+    <w:p/>
+    <w:p>
+      <w:pPr>
+        <w:pStyle w:val="Heading1"/>
+      </w:pPr>
+      <w:r>
+        <w:lastRenderedPageBreak/>
+        <w:t>Assess the current State</w:t>
+      </w:r>
+    </w:p>
+    <w:p>
+      <w:pPr>
+        <w:pStyle w:val="ListParagraph"/>
+        <w:numPr>
+          <w:ilvl w:val="0"/>
+          <w:numId w:val="11"/>
+        </w:numPr>
+      </w:pPr>
+      <w:r>
+        <w:rPr>
+          <w:b/>
+        </w:rPr>
+        <w:t>Culture</w:t>
+      </w:r>
+      <w:r>
+        <w:t xml:space="preserve"> - creating a culture of learning, upskilling</w:t>
+      </w:r>
+    </w:p>
+    <w:p>
+      <w:pPr>
+        <w:pStyle w:val="ListParagraph"/>
+        <w:numPr>
+          <w:ilvl w:val="0"/>
+          <w:numId w:val="11"/>
+        </w:numPr>
+      </w:pPr>
+      <w:r>
+        <w:rPr>
+          <w:b/>
+        </w:rPr>
+        <w:t>People</w:t>
+      </w:r>
+      <w:r>
+        <w:t xml:space="preserve"> - Nurturing growth</w:t>
+      </w:r>
+    </w:p>
+    <w:p>
+      <w:pPr>
+        <w:pStyle w:val="ListParagraph"/>
+        <w:numPr>
+          <w:ilvl w:val="0"/>
+          <w:numId w:val="11"/>
+        </w:numPr>
+      </w:pPr>
+      <w:r>
+        <w:rPr>
+          <w:b/>
+        </w:rPr>
+        <w:t>Processes</w:t>
+      </w:r>
+      <w:r>
+        <w:t xml:space="preserve"> - the big brother Knowledge management academy</w:t>
+      </w:r>
+    </w:p>
+    <w:p>
+      <w:pPr>
+        <w:pStyle w:val="ListParagraph"/>
+        <w:numPr>
+          <w:ilvl w:val="0"/>
+          <w:numId w:val="11"/>
+        </w:numPr>
+      </w:pPr>
+      <w:r>
+        <w:rPr>
+          <w:b/>
+        </w:rPr>
+        <w:t>Technology</w:t>
+      </w:r>
+      <w:r>
+        <w:t xml:space="preserve"> – ADO /Azure</w:t>
+      </w:r>
+    </w:p>
+    <w:p>
+      <w:pPr>
+        <w:pStyle w:val="Heading1"/>
+      </w:pPr>
+      <w:r>
+        <w:t>Establish Core Capabilities</w:t>
+      </w:r>
+    </w:p>
+    <w:p>
+      <w:pPr>
+        <w:pStyle w:val="ListParagraph"/>
+        <w:numPr>
+          <w:ilvl w:val="0"/>
+          <w:numId w:val="12"/>
+        </w:numPr>
+      </w:pPr>
+      <w:r>
+        <w:t>Ease of capturing knowledge - journal, tickets</w:t>
+      </w:r>
+    </w:p>
+    <w:p>
+      <w:pPr>
+        <w:pStyle w:val="ListParagraph"/>
+        <w:numPr>
+          <w:ilvl w:val="0"/>
+          <w:numId w:val="12"/>
+        </w:numPr>
+      </w:pPr>
+      <w:r>
+        <w:t>Syndication of knowledge for easy access - WIKI on ADO</w:t>
+      </w:r>
+    </w:p>
+    <w:p>
+      <w:pPr>
+        <w:pStyle w:val="ListParagraph"/>
+        <w:numPr>
+          <w:ilvl w:val="0"/>
+          <w:numId w:val="12"/>
+        </w:numPr>
+      </w:pPr>
+      <w:r>
+        <w:t>Available feedback mechanisms - final interview. During duration of programme, regular bi- monthly sessions tied in with the sprints to discuss progress and status.</w:t>
+      </w:r>
+    </w:p>
+    <w:p>
+      <w:pPr>
+        <w:pStyle w:val="ListParagraph"/>
+        <w:numPr>
+          <w:ilvl w:val="0"/>
+          <w:numId w:val="12"/>
+        </w:numPr>
+      </w:pPr>
+      <w:r>
+        <w:t xml:space="preserve">Performance measurements and reviews- tied in with feedback and performance appraisals, career roadmap (promotional framework). </w:t>
+      </w:r>
+      <w:r>
+        <w:t>Burn down</w:t>
+      </w:r>
+      <w:r>
+        <w:t xml:space="preserve"> charts on ADO</w:t>
+      </w:r>
+    </w:p>
+    <w:p>
+      <w:pPr>
+        <w:pStyle w:val="ListParagraph"/>
+        <w:numPr>
+          <w:ilvl w:val="0"/>
+          <w:numId w:val="12"/>
+        </w:numPr>
+      </w:pPr>
+      <w:r>
+        <w:t>Added intelligence - Automatic flow of pull requests. As tickets get updated, emails are sent</w:t>
+      </w:r>
+    </w:p>
+    <w:p>
+      <w:pPr>
+        <w:pStyle w:val="Heading1"/>
+      </w:pPr>
+      <w:r>
+        <w:t>Knowledge management implementation team</w:t>
+      </w:r>
+    </w:p>
+    <w:p>
+      <w:pPr>
+        <w:pStyle w:val="ListParagraph"/>
+        <w:numPr>
+          <w:ilvl w:val="0"/>
+          <w:numId w:val="13"/>
+        </w:numPr>
+      </w:pPr>
+      <w:r>
+        <w:t>The key man reliance team member - could be from dev space, BA, QA, DBA and dev Support</w:t>
+      </w:r>
+    </w:p>
+    <w:p>
+      <w:pPr>
+        <w:pStyle w:val="ListParagraph"/>
+        <w:numPr>
+          <w:ilvl w:val="0"/>
+          <w:numId w:val="13"/>
+        </w:numPr>
+      </w:pPr>
+      <w:r>
+        <w:t>The graduate/ junior</w:t>
+      </w:r>
+    </w:p>
+    <w:p>
+      <w:pPr>
+        <w:pStyle w:val="ListParagraph"/>
+        <w:numPr>
+          <w:ilvl w:val="0"/>
+          <w:numId w:val="13"/>
+        </w:numPr>
+      </w:pPr>
+      <w:r>
+        <w:t>The team lead</w:t>
+      </w:r>
+    </w:p>
+    <w:p>
+      <w:pPr>
+        <w:pStyle w:val="ListParagraph"/>
+        <w:numPr>
+          <w:ilvl w:val="0"/>
+          <w:numId w:val="13"/>
+        </w:numPr>
+      </w:pPr>
+      <w:r>
+        <w:t>Tech lead</w:t>
+      </w:r>
+    </w:p>
+    <w:p>
+      <w:pPr>
+        <w:pStyle w:val="ListParagraph"/>
+        <w:numPr>
+          <w:ilvl w:val="0"/>
+          <w:numId w:val="13"/>
+        </w:numPr>
+      </w:pPr>
+      <w:r>
+        <w:t>Team coordinator to ensure updates going forward</w:t>
+      </w:r>
+    </w:p>
+    <w:p>
+      <w:pPr>
+        <w:pStyle w:val="ListParagraph"/>
+        <w:numPr>
+          <w:ilvl w:val="0"/>
+          <w:numId w:val="13"/>
+        </w:numPr>
+      </w:pPr>
+      <w:r>
+        <w:t>Based on projects or Knowledge Management Academy</w:t>
+      </w:r>
+    </w:p>
+    <w:p>
+      <w:pPr>
+        <w:ind w:left="360"/>
+      </w:pPr>
+      <w:r>
+        <w:t>Skills and representation covered by implementation team and big brother academy</w:t>
+      </w:r>
+      <w:r>
+        <w:t xml:space="preserve">. </w:t>
+      </w:r>
+      <w:r>
+        <w:t>Roles covered by the implementation team</w:t>
+      </w:r>
+    </w:p>
+    <w:p>
+      <w:pPr>
+        <w:pStyle w:val="Heading1"/>
+      </w:pPr>
+      <w:r>
+        <w:t>Knowledge management implementation road map</w:t>
+      </w:r>
+    </w:p>
+    <w:p>
+      <w:r>
+        <w:rPr>
+          <w:noProof/>
+          <w:lang w:eastAsia="en-ZA"/>
+        </w:rPr>
+        <w:drawing>
+          <wp:inline distT="0" distB="0" distL="0" distR="0" wp14:anchorId="532B8ACD" wp14:editId="12BFCAF0">
+            <wp:extent cx="5731510" cy="2469515"/>
+            <wp:effectExtent l="0" t="0" r="2540" b="6985"/>
+            <wp:docPr id="1" name="Picture 1"/>
+            <wp:cNvGraphicFramePr>
+              <a:graphicFrameLocks xmlns:a="http://schemas.openxmlformats.org/drawingml/2006/main" noChangeAspect="1"/>
+            </wp:cNvGraphicFramePr>
+            <a:graphic xmlns:a="http://schemas.openxmlformats.org/drawingml/2006/main">
+              <a:graphicData uri="http://schemas.openxmlformats.org/drawingml/2006/picture">
+                <pic:pic xmlns:pic="http://schemas.openxmlformats.org/drawingml/2006/picture">
+                  <pic:nvPicPr>
+                    <pic:cNvPr id="1" name=""/>
+                    <pic:cNvPicPr/>
+                  </pic:nvPicPr>
+                  <pic:blipFill>
+                    <a:blip r:embed="rId7"/>
+                    <a:stretch>
+                      <a:fillRect/>
+                    </a:stretch>
+                  </pic:blipFill>
+                  <pic:spPr>
+                    <a:xfrm>
+                      <a:off x="0" y="0"/>
+                      <a:ext cx="5731510" cy="2469515"/>
+                    </a:xfrm>
+                    <a:prstGeom prst="rect">
+                      <a:avLst/>
+                    </a:prstGeom>
+                  </pic:spPr>
+                </pic:pic>
+              </a:graphicData>
+            </a:graphic>
+          </wp:inline>
+        </w:drawing>
+      </w:r>
+      <w:r>
+        <w:t xml:space="preserve"> </w:t>
+      </w:r>
+    </w:p>
+    <w:p/>
+    <w:p/>
+    <w:p/>
+    <w:p>
+      <w:r>
+        <w:lastRenderedPageBreak/>
+        <w:t xml:space="preserve">4.2 </w:t>
+      </w:r>
+    </w:p>
+    <w:p>
+      <w:pPr>
+        <w:pStyle w:val="ListParagraph"/>
+        <w:numPr>
+          <w:ilvl w:val="0"/>
+          <w:numId w:val="14"/>
+        </w:numPr>
+      </w:pPr>
+      <w:r>
+        <w:t>Putting the above plan in action</w:t>
+      </w:r>
+    </w:p>
+    <w:p>
+      <w:pPr>
+        <w:pStyle w:val="ListParagraph"/>
+        <w:numPr>
+          <w:ilvl w:val="0"/>
+          <w:numId w:val="14"/>
+        </w:numPr>
+      </w:pPr>
+      <w:r>
+        <w:t>Continue to review</w:t>
+      </w:r>
+      <w:r>
+        <w:t>, through awar</w:t>
+      </w:r>
       <w:bookmarkStart w:id="0" w:name="_GoBack"/>
       <w:bookmarkEnd w:id="0"/>
-    </w:p>
-    <w:p/>
-    <w:p/>
+      <w:r>
+        <w:t xml:space="preserve">eness creation, development and implementation </w:t>
+      </w:r>
+    </w:p>
+    <w:p>
+      <w:pPr>
+        <w:pStyle w:val="ListParagraph"/>
+        <w:numPr>
+          <w:ilvl w:val="0"/>
+          <w:numId w:val="14"/>
+        </w:numPr>
+      </w:pPr>
+      <w:r>
+        <w:t>Learn lessons</w:t>
+      </w:r>
+      <w:r>
+        <w:t xml:space="preserve"> from the evaluation</w:t>
+      </w:r>
+    </w:p>
+    <w:p>
+      <w:pPr>
+        <w:pStyle w:val="ListParagraph"/>
+        <w:numPr>
+          <w:ilvl w:val="0"/>
+          <w:numId w:val="14"/>
+        </w:numPr>
+      </w:pPr>
+      <w:r>
+        <w:t>Assess the effectiveness of the academy</w:t>
+      </w:r>
+    </w:p>
+    <w:p>
+      <w:pPr>
+        <w:pStyle w:val="ListParagraph"/>
+        <w:numPr>
+          <w:ilvl w:val="0"/>
+          <w:numId w:val="14"/>
+        </w:numPr>
+      </w:pPr>
+      <w:r>
+        <w:t>Make improvements</w:t>
+      </w:r>
+    </w:p>
     <w:sectPr>
-      <w:footerReference w:type="default" r:id="rId7"/>
+      <w:footerReference w:type="default" r:id="rId8"/>
       <w:pgSz w:w="11906" w:h="16838"/>
       <w:pgMar w:top="1440" w:right="1440" w:bottom="1440" w:left="1440" w:header="708" w:footer="708" w:gutter="0"/>
       <w:cols w:space="708"/>
@@ -217,7 +923,7 @@
               <w:sz w:val="18"/>
               <w:szCs w:val="18"/>
             </w:rPr>
-            <w:t>1</w:t>
+            <w:t>3</w:t>
           </w:r>
           <w:r>
             <w:rPr>
@@ -269,6 +975,119 @@
 <file path=word/numbering.xml><?xml version="1.0" encoding="utf-8"?>
 <w:numbering xmlns:wpc="http://schemas.microsoft.com/office/word/2010/wordprocessingCanvas" xmlns:cx="http://schemas.microsoft.com/office/drawing/2014/chartex" xmlns:mc="http://schemas.openxmlformats.org/markup-compatibility/2006" xmlns:o="urn:schemas-microsoft-com:office:office" xmlns:r="http://schemas.openxmlformats.org/officeDocument/2006/relationships" xmlns:m="http://schemas.openxmlformats.org/officeDocument/2006/math" xmlns:v="urn:schemas-microsoft-com:vml" xmlns:wp14="http://schemas.microsoft.com/office/word/2010/wordprocessingDrawing" xmlns:wp="http://schemas.openxmlformats.org/drawingml/2006/wordprocessingDrawing" xmlns:w10="urn:schemas-microsoft-com:office:word" xmlns:w="http://schemas.openxmlformats.org/wordprocessingml/2006/main" xmlns:w14="http://schemas.microsoft.com/office/word/2010/wordml" xmlns:w15="http://schemas.microsoft.com/office/word/2012/wordml" xmlns:w16se="http://schemas.microsoft.com/office/word/2015/wordml/symex" xmlns:wpg="http://schemas.microsoft.com/office/word/2010/wordprocessingGroup" xmlns:wpi="http://schemas.microsoft.com/office/word/2010/wordprocessingInk" xmlns:wne="http://schemas.microsoft.com/office/word/2006/wordml" xmlns:wps="http://schemas.microsoft.com/office/word/2010/wordprocessingShape" mc:Ignorable="w14 w15 w16se wp14">
   <w:abstractNum w:abstractNumId="0" w15:restartNumberingAfterBreak="0">
+    <w:nsid w:val="0A2D21FC"/>
+    <w:multiLevelType w:val="hybridMultilevel"/>
+    <w:tmpl w:val="E39EA5D0"/>
+    <w:lvl w:ilvl="0" w:tplc="1C090001">
+      <w:start w:val="1"/>
+      <w:numFmt w:val="bullet"/>
+      <w:lvlText w:val=""/>
+      <w:lvlJc w:val="left"/>
+      <w:pPr>
+        <w:ind w:left="720" w:hanging="360"/>
+      </w:pPr>
+      <w:rPr>
+        <w:rFonts w:ascii="Symbol" w:hAnsi="Symbol" w:hint="default"/>
+      </w:rPr>
+    </w:lvl>
+    <w:lvl w:ilvl="1" w:tplc="1C090003" w:tentative="1">
+      <w:start w:val="1"/>
+      <w:numFmt w:val="bullet"/>
+      <w:lvlText w:val="o"/>
+      <w:lvlJc w:val="left"/>
+      <w:pPr>
+        <w:ind w:left="1440" w:hanging="360"/>
+      </w:pPr>
+      <w:rPr>
+        <w:rFonts w:ascii="Courier New" w:hAnsi="Courier New" w:cs="Courier New" w:hint="default"/>
+      </w:rPr>
+    </w:lvl>
+    <w:lvl w:ilvl="2" w:tplc="1C090005" w:tentative="1">
+      <w:start w:val="1"/>
+      <w:numFmt w:val="bullet"/>
+      <w:lvlText w:val=""/>
+      <w:lvlJc w:val="left"/>
+      <w:pPr>
+        <w:ind w:left="2160" w:hanging="360"/>
+      </w:pPr>
+      <w:rPr>
+        <w:rFonts w:ascii="Wingdings" w:hAnsi="Wingdings" w:hint="default"/>
+      </w:rPr>
+    </w:lvl>
+    <w:lvl w:ilvl="3" w:tplc="1C090001" w:tentative="1">
+      <w:start w:val="1"/>
+      <w:numFmt w:val="bullet"/>
+      <w:lvlText w:val=""/>
+      <w:lvlJc w:val="left"/>
+      <w:pPr>
+        <w:ind w:left="2880" w:hanging="360"/>
+      </w:pPr>
+      <w:rPr>
+        <w:rFonts w:ascii="Symbol" w:hAnsi="Symbol" w:hint="default"/>
+      </w:rPr>
+    </w:lvl>
+    <w:lvl w:ilvl="4" w:tplc="1C090003" w:tentative="1">
+      <w:start w:val="1"/>
+      <w:numFmt w:val="bullet"/>
+      <w:lvlText w:val="o"/>
+      <w:lvlJc w:val="left"/>
+      <w:pPr>
+        <w:ind w:left="3600" w:hanging="360"/>
+      </w:pPr>
+      <w:rPr>
+        <w:rFonts w:ascii="Courier New" w:hAnsi="Courier New" w:cs="Courier New" w:hint="default"/>
+      </w:rPr>
+    </w:lvl>
+    <w:lvl w:ilvl="5" w:tplc="1C090005" w:tentative="1">
+      <w:start w:val="1"/>
+      <w:numFmt w:val="bullet"/>
+      <w:lvlText w:val=""/>
+      <w:lvlJc w:val="left"/>
+      <w:pPr>
+        <w:ind w:left="4320" w:hanging="360"/>
+      </w:pPr>
+      <w:rPr>
+        <w:rFonts w:ascii="Wingdings" w:hAnsi="Wingdings" w:hint="default"/>
+      </w:rPr>
+    </w:lvl>
+    <w:lvl w:ilvl="6" w:tplc="1C090001" w:tentative="1">
+      <w:start w:val="1"/>
+      <w:numFmt w:val="bullet"/>
+      <w:lvlText w:val=""/>
+      <w:lvlJc w:val="left"/>
+      <w:pPr>
+        <w:ind w:left="5040" w:hanging="360"/>
+      </w:pPr>
+      <w:rPr>
+        <w:rFonts w:ascii="Symbol" w:hAnsi="Symbol" w:hint="default"/>
+      </w:rPr>
+    </w:lvl>
+    <w:lvl w:ilvl="7" w:tplc="1C090003" w:tentative="1">
+      <w:start w:val="1"/>
+      <w:numFmt w:val="bullet"/>
+      <w:lvlText w:val="o"/>
+      <w:lvlJc w:val="left"/>
+      <w:pPr>
+        <w:ind w:left="5760" w:hanging="360"/>
+      </w:pPr>
+      <w:rPr>
+        <w:rFonts w:ascii="Courier New" w:hAnsi="Courier New" w:cs="Courier New" w:hint="default"/>
+      </w:rPr>
+    </w:lvl>
+    <w:lvl w:ilvl="8" w:tplc="1C090005" w:tentative="1">
+      <w:start w:val="1"/>
+      <w:numFmt w:val="bullet"/>
+      <w:lvlText w:val=""/>
+      <w:lvlJc w:val="left"/>
+      <w:pPr>
+        <w:ind w:left="6480" w:hanging="360"/>
+      </w:pPr>
+      <w:rPr>
+        <w:rFonts w:ascii="Wingdings" w:hAnsi="Wingdings" w:hint="default"/>
+      </w:rPr>
+    </w:lvl>
+  </w:abstractNum>
+  <w:abstractNum w:abstractNumId="1" w15:restartNumberingAfterBreak="0">
     <w:nsid w:val="20EB05E1"/>
     <w:multiLevelType w:val="hybridMultilevel"/>
     <w:tmpl w:val="8592B0EA"/>
@@ -357,7 +1176,7 @@
       </w:pPr>
     </w:lvl>
   </w:abstractNum>
-  <w:abstractNum w:abstractNumId="1" w15:restartNumberingAfterBreak="0">
+  <w:abstractNum w:abstractNumId="2" w15:restartNumberingAfterBreak="0">
     <w:nsid w:val="2496462C"/>
     <w:multiLevelType w:val="hybridMultilevel"/>
     <w:tmpl w:val="B5982D20"/>
@@ -443,7 +1262,233 @@
       </w:pPr>
     </w:lvl>
   </w:abstractNum>
-  <w:abstractNum w:abstractNumId="2" w15:restartNumberingAfterBreak="0">
+  <w:abstractNum w:abstractNumId="3" w15:restartNumberingAfterBreak="0">
+    <w:nsid w:val="2A7C09F1"/>
+    <w:multiLevelType w:val="hybridMultilevel"/>
+    <w:tmpl w:val="39F84342"/>
+    <w:lvl w:ilvl="0" w:tplc="1C090001">
+      <w:start w:val="1"/>
+      <w:numFmt w:val="bullet"/>
+      <w:lvlText w:val=""/>
+      <w:lvlJc w:val="left"/>
+      <w:pPr>
+        <w:ind w:left="720" w:hanging="360"/>
+      </w:pPr>
+      <w:rPr>
+        <w:rFonts w:ascii="Symbol" w:hAnsi="Symbol" w:hint="default"/>
+      </w:rPr>
+    </w:lvl>
+    <w:lvl w:ilvl="1" w:tplc="1C090003" w:tentative="1">
+      <w:start w:val="1"/>
+      <w:numFmt w:val="bullet"/>
+      <w:lvlText w:val="o"/>
+      <w:lvlJc w:val="left"/>
+      <w:pPr>
+        <w:ind w:left="1440" w:hanging="360"/>
+      </w:pPr>
+      <w:rPr>
+        <w:rFonts w:ascii="Courier New" w:hAnsi="Courier New" w:cs="Courier New" w:hint="default"/>
+      </w:rPr>
+    </w:lvl>
+    <w:lvl w:ilvl="2" w:tplc="1C090005" w:tentative="1">
+      <w:start w:val="1"/>
+      <w:numFmt w:val="bullet"/>
+      <w:lvlText w:val=""/>
+      <w:lvlJc w:val="left"/>
+      <w:pPr>
+        <w:ind w:left="2160" w:hanging="360"/>
+      </w:pPr>
+      <w:rPr>
+        <w:rFonts w:ascii="Wingdings" w:hAnsi="Wingdings" w:hint="default"/>
+      </w:rPr>
+    </w:lvl>
+    <w:lvl w:ilvl="3" w:tplc="1C090001" w:tentative="1">
+      <w:start w:val="1"/>
+      <w:numFmt w:val="bullet"/>
+      <w:lvlText w:val=""/>
+      <w:lvlJc w:val="left"/>
+      <w:pPr>
+        <w:ind w:left="2880" w:hanging="360"/>
+      </w:pPr>
+      <w:rPr>
+        <w:rFonts w:ascii="Symbol" w:hAnsi="Symbol" w:hint="default"/>
+      </w:rPr>
+    </w:lvl>
+    <w:lvl w:ilvl="4" w:tplc="1C090003" w:tentative="1">
+      <w:start w:val="1"/>
+      <w:numFmt w:val="bullet"/>
+      <w:lvlText w:val="o"/>
+      <w:lvlJc w:val="left"/>
+      <w:pPr>
+        <w:ind w:left="3600" w:hanging="360"/>
+      </w:pPr>
+      <w:rPr>
+        <w:rFonts w:ascii="Courier New" w:hAnsi="Courier New" w:cs="Courier New" w:hint="default"/>
+      </w:rPr>
+    </w:lvl>
+    <w:lvl w:ilvl="5" w:tplc="1C090005" w:tentative="1">
+      <w:start w:val="1"/>
+      <w:numFmt w:val="bullet"/>
+      <w:lvlText w:val=""/>
+      <w:lvlJc w:val="left"/>
+      <w:pPr>
+        <w:ind w:left="4320" w:hanging="360"/>
+      </w:pPr>
+      <w:rPr>
+        <w:rFonts w:ascii="Wingdings" w:hAnsi="Wingdings" w:hint="default"/>
+      </w:rPr>
+    </w:lvl>
+    <w:lvl w:ilvl="6" w:tplc="1C090001" w:tentative="1">
+      <w:start w:val="1"/>
+      <w:numFmt w:val="bullet"/>
+      <w:lvlText w:val=""/>
+      <w:lvlJc w:val="left"/>
+      <w:pPr>
+        <w:ind w:left="5040" w:hanging="360"/>
+      </w:pPr>
+      <w:rPr>
+        <w:rFonts w:ascii="Symbol" w:hAnsi="Symbol" w:hint="default"/>
+      </w:rPr>
+    </w:lvl>
+    <w:lvl w:ilvl="7" w:tplc="1C090003" w:tentative="1">
+      <w:start w:val="1"/>
+      <w:numFmt w:val="bullet"/>
+      <w:lvlText w:val="o"/>
+      <w:lvlJc w:val="left"/>
+      <w:pPr>
+        <w:ind w:left="5760" w:hanging="360"/>
+      </w:pPr>
+      <w:rPr>
+        <w:rFonts w:ascii="Courier New" w:hAnsi="Courier New" w:cs="Courier New" w:hint="default"/>
+      </w:rPr>
+    </w:lvl>
+    <w:lvl w:ilvl="8" w:tplc="1C090005" w:tentative="1">
+      <w:start w:val="1"/>
+      <w:numFmt w:val="bullet"/>
+      <w:lvlText w:val=""/>
+      <w:lvlJc w:val="left"/>
+      <w:pPr>
+        <w:ind w:left="6480" w:hanging="360"/>
+      </w:pPr>
+      <w:rPr>
+        <w:rFonts w:ascii="Wingdings" w:hAnsi="Wingdings" w:hint="default"/>
+      </w:rPr>
+    </w:lvl>
+  </w:abstractNum>
+  <w:abstractNum w:abstractNumId="4" w15:restartNumberingAfterBreak="0">
+    <w:nsid w:val="32052121"/>
+    <w:multiLevelType w:val="hybridMultilevel"/>
+    <w:tmpl w:val="2ED888AC"/>
+    <w:lvl w:ilvl="0" w:tplc="1C090001">
+      <w:start w:val="1"/>
+      <w:numFmt w:val="bullet"/>
+      <w:lvlText w:val=""/>
+      <w:lvlJc w:val="left"/>
+      <w:pPr>
+        <w:ind w:left="720" w:hanging="360"/>
+      </w:pPr>
+      <w:rPr>
+        <w:rFonts w:ascii="Symbol" w:hAnsi="Symbol" w:hint="default"/>
+      </w:rPr>
+    </w:lvl>
+    <w:lvl w:ilvl="1" w:tplc="1C090003" w:tentative="1">
+      <w:start w:val="1"/>
+      <w:numFmt w:val="bullet"/>
+      <w:lvlText w:val="o"/>
+      <w:lvlJc w:val="left"/>
+      <w:pPr>
+        <w:ind w:left="1440" w:hanging="360"/>
+      </w:pPr>
+      <w:rPr>
+        <w:rFonts w:ascii="Courier New" w:hAnsi="Courier New" w:cs="Courier New" w:hint="default"/>
+      </w:rPr>
+    </w:lvl>
+    <w:lvl w:ilvl="2" w:tplc="1C090005" w:tentative="1">
+      <w:start w:val="1"/>
+      <w:numFmt w:val="bullet"/>
+      <w:lvlText w:val=""/>
+      <w:lvlJc w:val="left"/>
+      <w:pPr>
+        <w:ind w:left="2160" w:hanging="360"/>
+      </w:pPr>
+      <w:rPr>
+        <w:rFonts w:ascii="Wingdings" w:hAnsi="Wingdings" w:hint="default"/>
+      </w:rPr>
+    </w:lvl>
+    <w:lvl w:ilvl="3" w:tplc="1C090001" w:tentative="1">
+      <w:start w:val="1"/>
+      <w:numFmt w:val="bullet"/>
+      <w:lvlText w:val=""/>
+      <w:lvlJc w:val="left"/>
+      <w:pPr>
+        <w:ind w:left="2880" w:hanging="360"/>
+      </w:pPr>
+      <w:rPr>
+        <w:rFonts w:ascii="Symbol" w:hAnsi="Symbol" w:hint="default"/>
+      </w:rPr>
+    </w:lvl>
+    <w:lvl w:ilvl="4" w:tplc="1C090003" w:tentative="1">
+      <w:start w:val="1"/>
+      <w:numFmt w:val="bullet"/>
+      <w:lvlText w:val="o"/>
+      <w:lvlJc w:val="left"/>
+      <w:pPr>
+        <w:ind w:left="3600" w:hanging="360"/>
+      </w:pPr>
+      <w:rPr>
+        <w:rFonts w:ascii="Courier New" w:hAnsi="Courier New" w:cs="Courier New" w:hint="default"/>
+      </w:rPr>
+    </w:lvl>
+    <w:lvl w:ilvl="5" w:tplc="1C090005" w:tentative="1">
+      <w:start w:val="1"/>
+      <w:numFmt w:val="bullet"/>
+      <w:lvlText w:val=""/>
+      <w:lvlJc w:val="left"/>
+      <w:pPr>
+        <w:ind w:left="4320" w:hanging="360"/>
+      </w:pPr>
+      <w:rPr>
+        <w:rFonts w:ascii="Wingdings" w:hAnsi="Wingdings" w:hint="default"/>
+      </w:rPr>
+    </w:lvl>
+    <w:lvl w:ilvl="6" w:tplc="1C090001" w:tentative="1">
+      <w:start w:val="1"/>
+      <w:numFmt w:val="bullet"/>
+      <w:lvlText w:val=""/>
+      <w:lvlJc w:val="left"/>
+      <w:pPr>
+        <w:ind w:left="5040" w:hanging="360"/>
+      </w:pPr>
+      <w:rPr>
+        <w:rFonts w:ascii="Symbol" w:hAnsi="Symbol" w:hint="default"/>
+      </w:rPr>
+    </w:lvl>
+    <w:lvl w:ilvl="7" w:tplc="1C090003" w:tentative="1">
+      <w:start w:val="1"/>
+      <w:numFmt w:val="bullet"/>
+      <w:lvlText w:val="o"/>
+      <w:lvlJc w:val="left"/>
+      <w:pPr>
+        <w:ind w:left="5760" w:hanging="360"/>
+      </w:pPr>
+      <w:rPr>
+        <w:rFonts w:ascii="Courier New" w:hAnsi="Courier New" w:cs="Courier New" w:hint="default"/>
+      </w:rPr>
+    </w:lvl>
+    <w:lvl w:ilvl="8" w:tplc="1C090005" w:tentative="1">
+      <w:start w:val="1"/>
+      <w:numFmt w:val="bullet"/>
+      <w:lvlText w:val=""/>
+      <w:lvlJc w:val="left"/>
+      <w:pPr>
+        <w:ind w:left="6480" w:hanging="360"/>
+      </w:pPr>
+      <w:rPr>
+        <w:rFonts w:ascii="Wingdings" w:hAnsi="Wingdings" w:hint="default"/>
+      </w:rPr>
+    </w:lvl>
+  </w:abstractNum>
+  <w:abstractNum w:abstractNumId="5" w15:restartNumberingAfterBreak="0">
     <w:nsid w:val="3989775A"/>
     <w:multiLevelType w:val="hybridMultilevel"/>
     <w:tmpl w:val="B5982D20"/>
@@ -529,7 +1574,233 @@
       </w:pPr>
     </w:lvl>
   </w:abstractNum>
-  <w:abstractNum w:abstractNumId="3" w15:restartNumberingAfterBreak="0">
+  <w:abstractNum w:abstractNumId="6" w15:restartNumberingAfterBreak="0">
+    <w:nsid w:val="42D9504D"/>
+    <w:multiLevelType w:val="hybridMultilevel"/>
+    <w:tmpl w:val="D9288806"/>
+    <w:lvl w:ilvl="0" w:tplc="1C090001">
+      <w:start w:val="1"/>
+      <w:numFmt w:val="bullet"/>
+      <w:lvlText w:val=""/>
+      <w:lvlJc w:val="left"/>
+      <w:pPr>
+        <w:ind w:left="720" w:hanging="360"/>
+      </w:pPr>
+      <w:rPr>
+        <w:rFonts w:ascii="Symbol" w:hAnsi="Symbol" w:hint="default"/>
+      </w:rPr>
+    </w:lvl>
+    <w:lvl w:ilvl="1" w:tplc="1C090003" w:tentative="1">
+      <w:start w:val="1"/>
+      <w:numFmt w:val="bullet"/>
+      <w:lvlText w:val="o"/>
+      <w:lvlJc w:val="left"/>
+      <w:pPr>
+        <w:ind w:left="1440" w:hanging="360"/>
+      </w:pPr>
+      <w:rPr>
+        <w:rFonts w:ascii="Courier New" w:hAnsi="Courier New" w:cs="Courier New" w:hint="default"/>
+      </w:rPr>
+    </w:lvl>
+    <w:lvl w:ilvl="2" w:tplc="1C090005" w:tentative="1">
+      <w:start w:val="1"/>
+      <w:numFmt w:val="bullet"/>
+      <w:lvlText w:val=""/>
+      <w:lvlJc w:val="left"/>
+      <w:pPr>
+        <w:ind w:left="2160" w:hanging="360"/>
+      </w:pPr>
+      <w:rPr>
+        <w:rFonts w:ascii="Wingdings" w:hAnsi="Wingdings" w:hint="default"/>
+      </w:rPr>
+    </w:lvl>
+    <w:lvl w:ilvl="3" w:tplc="1C090001" w:tentative="1">
+      <w:start w:val="1"/>
+      <w:numFmt w:val="bullet"/>
+      <w:lvlText w:val=""/>
+      <w:lvlJc w:val="left"/>
+      <w:pPr>
+        <w:ind w:left="2880" w:hanging="360"/>
+      </w:pPr>
+      <w:rPr>
+        <w:rFonts w:ascii="Symbol" w:hAnsi="Symbol" w:hint="default"/>
+      </w:rPr>
+    </w:lvl>
+    <w:lvl w:ilvl="4" w:tplc="1C090003" w:tentative="1">
+      <w:start w:val="1"/>
+      <w:numFmt w:val="bullet"/>
+      <w:lvlText w:val="o"/>
+      <w:lvlJc w:val="left"/>
+      <w:pPr>
+        <w:ind w:left="3600" w:hanging="360"/>
+      </w:pPr>
+      <w:rPr>
+        <w:rFonts w:ascii="Courier New" w:hAnsi="Courier New" w:cs="Courier New" w:hint="default"/>
+      </w:rPr>
+    </w:lvl>
+    <w:lvl w:ilvl="5" w:tplc="1C090005" w:tentative="1">
+      <w:start w:val="1"/>
+      <w:numFmt w:val="bullet"/>
+      <w:lvlText w:val=""/>
+      <w:lvlJc w:val="left"/>
+      <w:pPr>
+        <w:ind w:left="4320" w:hanging="360"/>
+      </w:pPr>
+      <w:rPr>
+        <w:rFonts w:ascii="Wingdings" w:hAnsi="Wingdings" w:hint="default"/>
+      </w:rPr>
+    </w:lvl>
+    <w:lvl w:ilvl="6" w:tplc="1C090001" w:tentative="1">
+      <w:start w:val="1"/>
+      <w:numFmt w:val="bullet"/>
+      <w:lvlText w:val=""/>
+      <w:lvlJc w:val="left"/>
+      <w:pPr>
+        <w:ind w:left="5040" w:hanging="360"/>
+      </w:pPr>
+      <w:rPr>
+        <w:rFonts w:ascii="Symbol" w:hAnsi="Symbol" w:hint="default"/>
+      </w:rPr>
+    </w:lvl>
+    <w:lvl w:ilvl="7" w:tplc="1C090003" w:tentative="1">
+      <w:start w:val="1"/>
+      <w:numFmt w:val="bullet"/>
+      <w:lvlText w:val="o"/>
+      <w:lvlJc w:val="left"/>
+      <w:pPr>
+        <w:ind w:left="5760" w:hanging="360"/>
+      </w:pPr>
+      <w:rPr>
+        <w:rFonts w:ascii="Courier New" w:hAnsi="Courier New" w:cs="Courier New" w:hint="default"/>
+      </w:rPr>
+    </w:lvl>
+    <w:lvl w:ilvl="8" w:tplc="1C090005" w:tentative="1">
+      <w:start w:val="1"/>
+      <w:numFmt w:val="bullet"/>
+      <w:lvlText w:val=""/>
+      <w:lvlJc w:val="left"/>
+      <w:pPr>
+        <w:ind w:left="6480" w:hanging="360"/>
+      </w:pPr>
+      <w:rPr>
+        <w:rFonts w:ascii="Wingdings" w:hAnsi="Wingdings" w:hint="default"/>
+      </w:rPr>
+    </w:lvl>
+  </w:abstractNum>
+  <w:abstractNum w:abstractNumId="7" w15:restartNumberingAfterBreak="0">
+    <w:nsid w:val="57151865"/>
+    <w:multiLevelType w:val="hybridMultilevel"/>
+    <w:tmpl w:val="03901EDC"/>
+    <w:lvl w:ilvl="0" w:tplc="1C090001">
+      <w:start w:val="1"/>
+      <w:numFmt w:val="bullet"/>
+      <w:lvlText w:val=""/>
+      <w:lvlJc w:val="left"/>
+      <w:pPr>
+        <w:ind w:left="720" w:hanging="360"/>
+      </w:pPr>
+      <w:rPr>
+        <w:rFonts w:ascii="Symbol" w:hAnsi="Symbol" w:hint="default"/>
+      </w:rPr>
+    </w:lvl>
+    <w:lvl w:ilvl="1" w:tplc="1C090003" w:tentative="1">
+      <w:start w:val="1"/>
+      <w:numFmt w:val="bullet"/>
+      <w:lvlText w:val="o"/>
+      <w:lvlJc w:val="left"/>
+      <w:pPr>
+        <w:ind w:left="1440" w:hanging="360"/>
+      </w:pPr>
+      <w:rPr>
+        <w:rFonts w:ascii="Courier New" w:hAnsi="Courier New" w:cs="Courier New" w:hint="default"/>
+      </w:rPr>
+    </w:lvl>
+    <w:lvl w:ilvl="2" w:tplc="1C090005" w:tentative="1">
+      <w:start w:val="1"/>
+      <w:numFmt w:val="bullet"/>
+      <w:lvlText w:val=""/>
+      <w:lvlJc w:val="left"/>
+      <w:pPr>
+        <w:ind w:left="2160" w:hanging="360"/>
+      </w:pPr>
+      <w:rPr>
+        <w:rFonts w:ascii="Wingdings" w:hAnsi="Wingdings" w:hint="default"/>
+      </w:rPr>
+    </w:lvl>
+    <w:lvl w:ilvl="3" w:tplc="1C090001" w:tentative="1">
+      <w:start w:val="1"/>
+      <w:numFmt w:val="bullet"/>
+      <w:lvlText w:val=""/>
+      <w:lvlJc w:val="left"/>
+      <w:pPr>
+        <w:ind w:left="2880" w:hanging="360"/>
+      </w:pPr>
+      <w:rPr>
+        <w:rFonts w:ascii="Symbol" w:hAnsi="Symbol" w:hint="default"/>
+      </w:rPr>
+    </w:lvl>
+    <w:lvl w:ilvl="4" w:tplc="1C090003" w:tentative="1">
+      <w:start w:val="1"/>
+      <w:numFmt w:val="bullet"/>
+      <w:lvlText w:val="o"/>
+      <w:lvlJc w:val="left"/>
+      <w:pPr>
+        <w:ind w:left="3600" w:hanging="360"/>
+      </w:pPr>
+      <w:rPr>
+        <w:rFonts w:ascii="Courier New" w:hAnsi="Courier New" w:cs="Courier New" w:hint="default"/>
+      </w:rPr>
+    </w:lvl>
+    <w:lvl w:ilvl="5" w:tplc="1C090005" w:tentative="1">
+      <w:start w:val="1"/>
+      <w:numFmt w:val="bullet"/>
+      <w:lvlText w:val=""/>
+      <w:lvlJc w:val="left"/>
+      <w:pPr>
+        <w:ind w:left="4320" w:hanging="360"/>
+      </w:pPr>
+      <w:rPr>
+        <w:rFonts w:ascii="Wingdings" w:hAnsi="Wingdings" w:hint="default"/>
+      </w:rPr>
+    </w:lvl>
+    <w:lvl w:ilvl="6" w:tplc="1C090001" w:tentative="1">
+      <w:start w:val="1"/>
+      <w:numFmt w:val="bullet"/>
+      <w:lvlText w:val=""/>
+      <w:lvlJc w:val="left"/>
+      <w:pPr>
+        <w:ind w:left="5040" w:hanging="360"/>
+      </w:pPr>
+      <w:rPr>
+        <w:rFonts w:ascii="Symbol" w:hAnsi="Symbol" w:hint="default"/>
+      </w:rPr>
+    </w:lvl>
+    <w:lvl w:ilvl="7" w:tplc="1C090003" w:tentative="1">
+      <w:start w:val="1"/>
+      <w:numFmt w:val="bullet"/>
+      <w:lvlText w:val="o"/>
+      <w:lvlJc w:val="left"/>
+      <w:pPr>
+        <w:ind w:left="5760" w:hanging="360"/>
+      </w:pPr>
+      <w:rPr>
+        <w:rFonts w:ascii="Courier New" w:hAnsi="Courier New" w:cs="Courier New" w:hint="default"/>
+      </w:rPr>
+    </w:lvl>
+    <w:lvl w:ilvl="8" w:tplc="1C090005" w:tentative="1">
+      <w:start w:val="1"/>
+      <w:numFmt w:val="bullet"/>
+      <w:lvlText w:val=""/>
+      <w:lvlJc w:val="left"/>
+      <w:pPr>
+        <w:ind w:left="6480" w:hanging="360"/>
+      </w:pPr>
+      <w:rPr>
+        <w:rFonts w:ascii="Wingdings" w:hAnsi="Wingdings" w:hint="default"/>
+      </w:rPr>
+    </w:lvl>
+  </w:abstractNum>
+  <w:abstractNum w:abstractNumId="8" w15:restartNumberingAfterBreak="0">
     <w:nsid w:val="5E827E81"/>
     <w:multiLevelType w:val="hybridMultilevel"/>
     <w:tmpl w:val="8B28FFAA"/>
@@ -618,7 +1889,459 @@
       </w:pPr>
     </w:lvl>
   </w:abstractNum>
-  <w:abstractNum w:abstractNumId="4" w15:restartNumberingAfterBreak="0">
+  <w:abstractNum w:abstractNumId="9" w15:restartNumberingAfterBreak="0">
+    <w:nsid w:val="60206BC8"/>
+    <w:multiLevelType w:val="hybridMultilevel"/>
+    <w:tmpl w:val="58A2BEB0"/>
+    <w:lvl w:ilvl="0" w:tplc="1C090001">
+      <w:start w:val="1"/>
+      <w:numFmt w:val="bullet"/>
+      <w:lvlText w:val=""/>
+      <w:lvlJc w:val="left"/>
+      <w:pPr>
+        <w:ind w:left="720" w:hanging="360"/>
+      </w:pPr>
+      <w:rPr>
+        <w:rFonts w:ascii="Symbol" w:hAnsi="Symbol" w:hint="default"/>
+      </w:rPr>
+    </w:lvl>
+    <w:lvl w:ilvl="1" w:tplc="1C090003" w:tentative="1">
+      <w:start w:val="1"/>
+      <w:numFmt w:val="bullet"/>
+      <w:lvlText w:val="o"/>
+      <w:lvlJc w:val="left"/>
+      <w:pPr>
+        <w:ind w:left="1440" w:hanging="360"/>
+      </w:pPr>
+      <w:rPr>
+        <w:rFonts w:ascii="Courier New" w:hAnsi="Courier New" w:cs="Courier New" w:hint="default"/>
+      </w:rPr>
+    </w:lvl>
+    <w:lvl w:ilvl="2" w:tplc="1C090005" w:tentative="1">
+      <w:start w:val="1"/>
+      <w:numFmt w:val="bullet"/>
+      <w:lvlText w:val=""/>
+      <w:lvlJc w:val="left"/>
+      <w:pPr>
+        <w:ind w:left="2160" w:hanging="360"/>
+      </w:pPr>
+      <w:rPr>
+        <w:rFonts w:ascii="Wingdings" w:hAnsi="Wingdings" w:hint="default"/>
+      </w:rPr>
+    </w:lvl>
+    <w:lvl w:ilvl="3" w:tplc="1C090001" w:tentative="1">
+      <w:start w:val="1"/>
+      <w:numFmt w:val="bullet"/>
+      <w:lvlText w:val=""/>
+      <w:lvlJc w:val="left"/>
+      <w:pPr>
+        <w:ind w:left="2880" w:hanging="360"/>
+      </w:pPr>
+      <w:rPr>
+        <w:rFonts w:ascii="Symbol" w:hAnsi="Symbol" w:hint="default"/>
+      </w:rPr>
+    </w:lvl>
+    <w:lvl w:ilvl="4" w:tplc="1C090003" w:tentative="1">
+      <w:start w:val="1"/>
+      <w:numFmt w:val="bullet"/>
+      <w:lvlText w:val="o"/>
+      <w:lvlJc w:val="left"/>
+      <w:pPr>
+        <w:ind w:left="3600" w:hanging="360"/>
+      </w:pPr>
+      <w:rPr>
+        <w:rFonts w:ascii="Courier New" w:hAnsi="Courier New" w:cs="Courier New" w:hint="default"/>
+      </w:rPr>
+    </w:lvl>
+    <w:lvl w:ilvl="5" w:tplc="1C090005" w:tentative="1">
+      <w:start w:val="1"/>
+      <w:numFmt w:val="bullet"/>
+      <w:lvlText w:val=""/>
+      <w:lvlJc w:val="left"/>
+      <w:pPr>
+        <w:ind w:left="4320" w:hanging="360"/>
+      </w:pPr>
+      <w:rPr>
+        <w:rFonts w:ascii="Wingdings" w:hAnsi="Wingdings" w:hint="default"/>
+      </w:rPr>
+    </w:lvl>
+    <w:lvl w:ilvl="6" w:tplc="1C090001" w:tentative="1">
+      <w:start w:val="1"/>
+      <w:numFmt w:val="bullet"/>
+      <w:lvlText w:val=""/>
+      <w:lvlJc w:val="left"/>
+      <w:pPr>
+        <w:ind w:left="5040" w:hanging="360"/>
+      </w:pPr>
+      <w:rPr>
+        <w:rFonts w:ascii="Symbol" w:hAnsi="Symbol" w:hint="default"/>
+      </w:rPr>
+    </w:lvl>
+    <w:lvl w:ilvl="7" w:tplc="1C090003" w:tentative="1">
+      <w:start w:val="1"/>
+      <w:numFmt w:val="bullet"/>
+      <w:lvlText w:val="o"/>
+      <w:lvlJc w:val="left"/>
+      <w:pPr>
+        <w:ind w:left="5760" w:hanging="360"/>
+      </w:pPr>
+      <w:rPr>
+        <w:rFonts w:ascii="Courier New" w:hAnsi="Courier New" w:cs="Courier New" w:hint="default"/>
+      </w:rPr>
+    </w:lvl>
+    <w:lvl w:ilvl="8" w:tplc="1C090005" w:tentative="1">
+      <w:start w:val="1"/>
+      <w:numFmt w:val="bullet"/>
+      <w:lvlText w:val=""/>
+      <w:lvlJc w:val="left"/>
+      <w:pPr>
+        <w:ind w:left="6480" w:hanging="360"/>
+      </w:pPr>
+      <w:rPr>
+        <w:rFonts w:ascii="Wingdings" w:hAnsi="Wingdings" w:hint="default"/>
+      </w:rPr>
+    </w:lvl>
+  </w:abstractNum>
+  <w:abstractNum w:abstractNumId="10" w15:restartNumberingAfterBreak="0">
+    <w:nsid w:val="661747A8"/>
+    <w:multiLevelType w:val="hybridMultilevel"/>
+    <w:tmpl w:val="9C8656B2"/>
+    <w:lvl w:ilvl="0" w:tplc="1C090001">
+      <w:start w:val="1"/>
+      <w:numFmt w:val="bullet"/>
+      <w:lvlText w:val=""/>
+      <w:lvlJc w:val="left"/>
+      <w:pPr>
+        <w:ind w:left="720" w:hanging="360"/>
+      </w:pPr>
+      <w:rPr>
+        <w:rFonts w:ascii="Symbol" w:hAnsi="Symbol" w:hint="default"/>
+      </w:rPr>
+    </w:lvl>
+    <w:lvl w:ilvl="1" w:tplc="1C090003" w:tentative="1">
+      <w:start w:val="1"/>
+      <w:numFmt w:val="bullet"/>
+      <w:lvlText w:val="o"/>
+      <w:lvlJc w:val="left"/>
+      <w:pPr>
+        <w:ind w:left="1440" w:hanging="360"/>
+      </w:pPr>
+      <w:rPr>
+        <w:rFonts w:ascii="Courier New" w:hAnsi="Courier New" w:cs="Courier New" w:hint="default"/>
+      </w:rPr>
+    </w:lvl>
+    <w:lvl w:ilvl="2" w:tplc="1C090005" w:tentative="1">
+      <w:start w:val="1"/>
+      <w:numFmt w:val="bullet"/>
+      <w:lvlText w:val=""/>
+      <w:lvlJc w:val="left"/>
+      <w:pPr>
+        <w:ind w:left="2160" w:hanging="360"/>
+      </w:pPr>
+      <w:rPr>
+        <w:rFonts w:ascii="Wingdings" w:hAnsi="Wingdings" w:hint="default"/>
+      </w:rPr>
+    </w:lvl>
+    <w:lvl w:ilvl="3" w:tplc="1C090001" w:tentative="1">
+      <w:start w:val="1"/>
+      <w:numFmt w:val="bullet"/>
+      <w:lvlText w:val=""/>
+      <w:lvlJc w:val="left"/>
+      <w:pPr>
+        <w:ind w:left="2880" w:hanging="360"/>
+      </w:pPr>
+      <w:rPr>
+        <w:rFonts w:ascii="Symbol" w:hAnsi="Symbol" w:hint="default"/>
+      </w:rPr>
+    </w:lvl>
+    <w:lvl w:ilvl="4" w:tplc="1C090003" w:tentative="1">
+      <w:start w:val="1"/>
+      <w:numFmt w:val="bullet"/>
+      <w:lvlText w:val="o"/>
+      <w:lvlJc w:val="left"/>
+      <w:pPr>
+        <w:ind w:left="3600" w:hanging="360"/>
+      </w:pPr>
+      <w:rPr>
+        <w:rFonts w:ascii="Courier New" w:hAnsi="Courier New" w:cs="Courier New" w:hint="default"/>
+      </w:rPr>
+    </w:lvl>
+    <w:lvl w:ilvl="5" w:tplc="1C090005" w:tentative="1">
+      <w:start w:val="1"/>
+      <w:numFmt w:val="bullet"/>
+      <w:lvlText w:val=""/>
+      <w:lvlJc w:val="left"/>
+      <w:pPr>
+        <w:ind w:left="4320" w:hanging="360"/>
+      </w:pPr>
+      <w:rPr>
+        <w:rFonts w:ascii="Wingdings" w:hAnsi="Wingdings" w:hint="default"/>
+      </w:rPr>
+    </w:lvl>
+    <w:lvl w:ilvl="6" w:tplc="1C090001" w:tentative="1">
+      <w:start w:val="1"/>
+      <w:numFmt w:val="bullet"/>
+      <w:lvlText w:val=""/>
+      <w:lvlJc w:val="left"/>
+      <w:pPr>
+        <w:ind w:left="5040" w:hanging="360"/>
+      </w:pPr>
+      <w:rPr>
+        <w:rFonts w:ascii="Symbol" w:hAnsi="Symbol" w:hint="default"/>
+      </w:rPr>
+    </w:lvl>
+    <w:lvl w:ilvl="7" w:tplc="1C090003" w:tentative="1">
+      <w:start w:val="1"/>
+      <w:numFmt w:val="bullet"/>
+      <w:lvlText w:val="o"/>
+      <w:lvlJc w:val="left"/>
+      <w:pPr>
+        <w:ind w:left="5760" w:hanging="360"/>
+      </w:pPr>
+      <w:rPr>
+        <w:rFonts w:ascii="Courier New" w:hAnsi="Courier New" w:cs="Courier New" w:hint="default"/>
+      </w:rPr>
+    </w:lvl>
+    <w:lvl w:ilvl="8" w:tplc="1C090005" w:tentative="1">
+      <w:start w:val="1"/>
+      <w:numFmt w:val="bullet"/>
+      <w:lvlText w:val=""/>
+      <w:lvlJc w:val="left"/>
+      <w:pPr>
+        <w:ind w:left="6480" w:hanging="360"/>
+      </w:pPr>
+      <w:rPr>
+        <w:rFonts w:ascii="Wingdings" w:hAnsi="Wingdings" w:hint="default"/>
+      </w:rPr>
+    </w:lvl>
+  </w:abstractNum>
+  <w:abstractNum w:abstractNumId="11" w15:restartNumberingAfterBreak="0">
+    <w:nsid w:val="718C485B"/>
+    <w:multiLevelType w:val="hybridMultilevel"/>
+    <w:tmpl w:val="1E8EB006"/>
+    <w:lvl w:ilvl="0" w:tplc="1C090001">
+      <w:start w:val="1"/>
+      <w:numFmt w:val="bullet"/>
+      <w:lvlText w:val=""/>
+      <w:lvlJc w:val="left"/>
+      <w:pPr>
+        <w:ind w:left="720" w:hanging="360"/>
+      </w:pPr>
+      <w:rPr>
+        <w:rFonts w:ascii="Symbol" w:hAnsi="Symbol" w:hint="default"/>
+      </w:rPr>
+    </w:lvl>
+    <w:lvl w:ilvl="1" w:tplc="1C090003" w:tentative="1">
+      <w:start w:val="1"/>
+      <w:numFmt w:val="bullet"/>
+      <w:lvlText w:val="o"/>
+      <w:lvlJc w:val="left"/>
+      <w:pPr>
+        <w:ind w:left="1440" w:hanging="360"/>
+      </w:pPr>
+      <w:rPr>
+        <w:rFonts w:ascii="Courier New" w:hAnsi="Courier New" w:cs="Courier New" w:hint="default"/>
+      </w:rPr>
+    </w:lvl>
+    <w:lvl w:ilvl="2" w:tplc="1C090005" w:tentative="1">
+      <w:start w:val="1"/>
+      <w:numFmt w:val="bullet"/>
+      <w:lvlText w:val=""/>
+      <w:lvlJc w:val="left"/>
+      <w:pPr>
+        <w:ind w:left="2160" w:hanging="360"/>
+      </w:pPr>
+      <w:rPr>
+        <w:rFonts w:ascii="Wingdings" w:hAnsi="Wingdings" w:hint="default"/>
+      </w:rPr>
+    </w:lvl>
+    <w:lvl w:ilvl="3" w:tplc="1C090001" w:tentative="1">
+      <w:start w:val="1"/>
+      <w:numFmt w:val="bullet"/>
+      <w:lvlText w:val=""/>
+      <w:lvlJc w:val="left"/>
+      <w:pPr>
+        <w:ind w:left="2880" w:hanging="360"/>
+      </w:pPr>
+      <w:rPr>
+        <w:rFonts w:ascii="Symbol" w:hAnsi="Symbol" w:hint="default"/>
+      </w:rPr>
+    </w:lvl>
+    <w:lvl w:ilvl="4" w:tplc="1C090003" w:tentative="1">
+      <w:start w:val="1"/>
+      <w:numFmt w:val="bullet"/>
+      <w:lvlText w:val="o"/>
+      <w:lvlJc w:val="left"/>
+      <w:pPr>
+        <w:ind w:left="3600" w:hanging="360"/>
+      </w:pPr>
+      <w:rPr>
+        <w:rFonts w:ascii="Courier New" w:hAnsi="Courier New" w:cs="Courier New" w:hint="default"/>
+      </w:rPr>
+    </w:lvl>
+    <w:lvl w:ilvl="5" w:tplc="1C090005" w:tentative="1">
+      <w:start w:val="1"/>
+      <w:numFmt w:val="bullet"/>
+      <w:lvlText w:val=""/>
+      <w:lvlJc w:val="left"/>
+      <w:pPr>
+        <w:ind w:left="4320" w:hanging="360"/>
+      </w:pPr>
+      <w:rPr>
+        <w:rFonts w:ascii="Wingdings" w:hAnsi="Wingdings" w:hint="default"/>
+      </w:rPr>
+    </w:lvl>
+    <w:lvl w:ilvl="6" w:tplc="1C090001" w:tentative="1">
+      <w:start w:val="1"/>
+      <w:numFmt w:val="bullet"/>
+      <w:lvlText w:val=""/>
+      <w:lvlJc w:val="left"/>
+      <w:pPr>
+        <w:ind w:left="5040" w:hanging="360"/>
+      </w:pPr>
+      <w:rPr>
+        <w:rFonts w:ascii="Symbol" w:hAnsi="Symbol" w:hint="default"/>
+      </w:rPr>
+    </w:lvl>
+    <w:lvl w:ilvl="7" w:tplc="1C090003" w:tentative="1">
+      <w:start w:val="1"/>
+      <w:numFmt w:val="bullet"/>
+      <w:lvlText w:val="o"/>
+      <w:lvlJc w:val="left"/>
+      <w:pPr>
+        <w:ind w:left="5760" w:hanging="360"/>
+      </w:pPr>
+      <w:rPr>
+        <w:rFonts w:ascii="Courier New" w:hAnsi="Courier New" w:cs="Courier New" w:hint="default"/>
+      </w:rPr>
+    </w:lvl>
+    <w:lvl w:ilvl="8" w:tplc="1C090005" w:tentative="1">
+      <w:start w:val="1"/>
+      <w:numFmt w:val="bullet"/>
+      <w:lvlText w:val=""/>
+      <w:lvlJc w:val="left"/>
+      <w:pPr>
+        <w:ind w:left="6480" w:hanging="360"/>
+      </w:pPr>
+      <w:rPr>
+        <w:rFonts w:ascii="Wingdings" w:hAnsi="Wingdings" w:hint="default"/>
+      </w:rPr>
+    </w:lvl>
+  </w:abstractNum>
+  <w:abstractNum w:abstractNumId="12" w15:restartNumberingAfterBreak="0">
+    <w:nsid w:val="76782C87"/>
+    <w:multiLevelType w:val="hybridMultilevel"/>
+    <w:tmpl w:val="EA5C53AC"/>
+    <w:lvl w:ilvl="0" w:tplc="1C090001">
+      <w:start w:val="1"/>
+      <w:numFmt w:val="bullet"/>
+      <w:lvlText w:val=""/>
+      <w:lvlJc w:val="left"/>
+      <w:pPr>
+        <w:ind w:left="720" w:hanging="360"/>
+      </w:pPr>
+      <w:rPr>
+        <w:rFonts w:ascii="Symbol" w:hAnsi="Symbol" w:hint="default"/>
+      </w:rPr>
+    </w:lvl>
+    <w:lvl w:ilvl="1" w:tplc="1C090003" w:tentative="1">
+      <w:start w:val="1"/>
+      <w:numFmt w:val="bullet"/>
+      <w:lvlText w:val="o"/>
+      <w:lvlJc w:val="left"/>
+      <w:pPr>
+        <w:ind w:left="1440" w:hanging="360"/>
+      </w:pPr>
+      <w:rPr>
+        <w:rFonts w:ascii="Courier New" w:hAnsi="Courier New" w:cs="Courier New" w:hint="default"/>
+      </w:rPr>
+    </w:lvl>
+    <w:lvl w:ilvl="2" w:tplc="1C090005" w:tentative="1">
+      <w:start w:val="1"/>
+      <w:numFmt w:val="bullet"/>
+      <w:lvlText w:val=""/>
+      <w:lvlJc w:val="left"/>
+      <w:pPr>
+        <w:ind w:left="2160" w:hanging="360"/>
+      </w:pPr>
+      <w:rPr>
+        <w:rFonts w:ascii="Wingdings" w:hAnsi="Wingdings" w:hint="default"/>
+      </w:rPr>
+    </w:lvl>
+    <w:lvl w:ilvl="3" w:tplc="1C090001" w:tentative="1">
+      <w:start w:val="1"/>
+      <w:numFmt w:val="bullet"/>
+      <w:lvlText w:val=""/>
+      <w:lvlJc w:val="left"/>
+      <w:pPr>
+        <w:ind w:left="2880" w:hanging="360"/>
+      </w:pPr>
+      <w:rPr>
+        <w:rFonts w:ascii="Symbol" w:hAnsi="Symbol" w:hint="default"/>
+      </w:rPr>
+    </w:lvl>
+    <w:lvl w:ilvl="4" w:tplc="1C090003" w:tentative="1">
+      <w:start w:val="1"/>
+      <w:numFmt w:val="bullet"/>
+      <w:lvlText w:val="o"/>
+      <w:lvlJc w:val="left"/>
+      <w:pPr>
+        <w:ind w:left="3600" w:hanging="360"/>
+      </w:pPr>
+      <w:rPr>
+        <w:rFonts w:ascii="Courier New" w:hAnsi="Courier New" w:cs="Courier New" w:hint="default"/>
+      </w:rPr>
+    </w:lvl>
+    <w:lvl w:ilvl="5" w:tplc="1C090005" w:tentative="1">
+      <w:start w:val="1"/>
+      <w:numFmt w:val="bullet"/>
+      <w:lvlText w:val=""/>
+      <w:lvlJc w:val="left"/>
+      <w:pPr>
+        <w:ind w:left="4320" w:hanging="360"/>
+      </w:pPr>
+      <w:rPr>
+        <w:rFonts w:ascii="Wingdings" w:hAnsi="Wingdings" w:hint="default"/>
+      </w:rPr>
+    </w:lvl>
+    <w:lvl w:ilvl="6" w:tplc="1C090001" w:tentative="1">
+      <w:start w:val="1"/>
+      <w:numFmt w:val="bullet"/>
+      <w:lvlText w:val=""/>
+      <w:lvlJc w:val="left"/>
+      <w:pPr>
+        <w:ind w:left="5040" w:hanging="360"/>
+      </w:pPr>
+      <w:rPr>
+        <w:rFonts w:ascii="Symbol" w:hAnsi="Symbol" w:hint="default"/>
+      </w:rPr>
+    </w:lvl>
+    <w:lvl w:ilvl="7" w:tplc="1C090003" w:tentative="1">
+      <w:start w:val="1"/>
+      <w:numFmt w:val="bullet"/>
+      <w:lvlText w:val="o"/>
+      <w:lvlJc w:val="left"/>
+      <w:pPr>
+        <w:ind w:left="5760" w:hanging="360"/>
+      </w:pPr>
+      <w:rPr>
+        <w:rFonts w:ascii="Courier New" w:hAnsi="Courier New" w:cs="Courier New" w:hint="default"/>
+      </w:rPr>
+    </w:lvl>
+    <w:lvl w:ilvl="8" w:tplc="1C090005" w:tentative="1">
+      <w:start w:val="1"/>
+      <w:numFmt w:val="bullet"/>
+      <w:lvlText w:val=""/>
+      <w:lvlJc w:val="left"/>
+      <w:pPr>
+        <w:ind w:left="6480" w:hanging="360"/>
+      </w:pPr>
+      <w:rPr>
+        <w:rFonts w:ascii="Wingdings" w:hAnsi="Wingdings" w:hint="default"/>
+      </w:rPr>
+    </w:lvl>
+  </w:abstractNum>
+  <w:abstractNum w:abstractNumId="13" w15:restartNumberingAfterBreak="0">
     <w:nsid w:val="7FF65CF7"/>
     <w:multiLevelType w:val="hybridMultilevel"/>
     <w:tmpl w:val="108649F0"/>
@@ -705,19 +2428,46 @@
     </w:lvl>
   </w:abstractNum>
   <w:num w:numId="1">
+    <w:abstractNumId w:val="1"/>
+  </w:num>
+  <w:num w:numId="2">
+    <w:abstractNumId w:val="2"/>
+  </w:num>
+  <w:num w:numId="3">
+    <w:abstractNumId w:val="13"/>
+  </w:num>
+  <w:num w:numId="4">
+    <w:abstractNumId w:val="8"/>
+  </w:num>
+  <w:num w:numId="5">
+    <w:abstractNumId w:val="5"/>
+  </w:num>
+  <w:num w:numId="6">
+    <w:abstractNumId w:val="12"/>
+  </w:num>
+  <w:num w:numId="7">
+    <w:abstractNumId w:val="4"/>
+  </w:num>
+  <w:num w:numId="8">
+    <w:abstractNumId w:val="6"/>
+  </w:num>
+  <w:num w:numId="9">
+    <w:abstractNumId w:val="7"/>
+  </w:num>
+  <w:num w:numId="10">
+    <w:abstractNumId w:val="11"/>
+  </w:num>
+  <w:num w:numId="11">
+    <w:abstractNumId w:val="10"/>
+  </w:num>
+  <w:num w:numId="12">
     <w:abstractNumId w:val="0"/>
   </w:num>
-  <w:num w:numId="2">
-    <w:abstractNumId w:val="1"/>
+  <w:num w:numId="13">
+    <w:abstractNumId w:val="9"/>
   </w:num>
-  <w:num w:numId="3">
-    <w:abstractNumId w:val="4"/>
-  </w:num>
-  <w:num w:numId="4">
+  <w:num w:numId="14">
     <w:abstractNumId w:val="3"/>
-  </w:num>
-  <w:num w:numId="5">
-    <w:abstractNumId w:val="2"/>
   </w:num>
 </w:numbering>
 </file>
@@ -1137,10 +2887,31 @@
       <w:szCs w:val="32"/>
     </w:rPr>
   </w:style>
+  <w:style w:type="paragraph" w:styleId="Heading2">
+    <w:name w:val="heading 2"/>
+    <w:basedOn w:val="Normal"/>
+    <w:next w:val="Normal"/>
+    <w:link w:val="Heading2Char"/>
+    <w:uiPriority w:val="9"/>
+    <w:unhideWhenUsed/>
+    <w:qFormat/>
+    <w:rsid w:val="008D200A"/>
+    <w:pPr>
+      <w:keepNext/>
+      <w:keepLines/>
+      <w:spacing w:before="40" w:after="0"/>
+      <w:outlineLvl w:val="1"/>
+    </w:pPr>
+    <w:rPr>
+      <w:rFonts w:asciiTheme="majorHAnsi" w:eastAsiaTheme="majorEastAsia" w:hAnsiTheme="majorHAnsi" w:cstheme="majorBidi"/>
+      <w:color w:val="2F5496" w:themeColor="accent1" w:themeShade="BF"/>
+      <w:sz w:val="26"/>
+      <w:szCs w:val="26"/>
+    </w:rPr>
+  </w:style>
   <w:style w:type="character" w:default="1" w:styleId="DefaultParagraphFont">
     <w:name w:val="Default Paragraph Font"/>
     <w:uiPriority w:val="1"/>
-    <w:semiHidden/>
     <w:unhideWhenUsed/>
   </w:style>
   <w:style w:type="table" w:default="1" w:styleId="TableNormal">
@@ -1266,6 +3037,50 @@
       <w:contextualSpacing/>
     </w:pPr>
   </w:style>
+  <w:style w:type="character" w:customStyle="1" w:styleId="Heading2Char">
+    <w:name w:val="Heading 2 Char"/>
+    <w:basedOn w:val="DefaultParagraphFont"/>
+    <w:link w:val="Heading2"/>
+    <w:uiPriority w:val="9"/>
+    <w:rsid w:val="008D200A"/>
+    <w:rPr>
+      <w:rFonts w:asciiTheme="majorHAnsi" w:eastAsiaTheme="majorEastAsia" w:hAnsiTheme="majorHAnsi" w:cstheme="majorBidi"/>
+      <w:color w:val="2F5496" w:themeColor="accent1" w:themeShade="BF"/>
+      <w:sz w:val="26"/>
+      <w:szCs w:val="26"/>
+    </w:rPr>
+  </w:style>
+  <w:style w:type="paragraph" w:styleId="Subtitle">
+    <w:name w:val="Subtitle"/>
+    <w:basedOn w:val="Normal"/>
+    <w:next w:val="Normal"/>
+    <w:link w:val="SubtitleChar"/>
+    <w:uiPriority w:val="11"/>
+    <w:qFormat/>
+    <w:rsid w:val="008D200A"/>
+    <w:pPr>
+      <w:numPr>
+        <w:ilvl w:val="1"/>
+      </w:numPr>
+    </w:pPr>
+    <w:rPr>
+      <w:rFonts w:eastAsiaTheme="minorEastAsia"/>
+      <w:color w:val="5A5A5A" w:themeColor="text1" w:themeTint="A5"/>
+      <w:spacing w:val="15"/>
+    </w:rPr>
+  </w:style>
+  <w:style w:type="character" w:customStyle="1" w:styleId="SubtitleChar">
+    <w:name w:val="Subtitle Char"/>
+    <w:basedOn w:val="DefaultParagraphFont"/>
+    <w:link w:val="Subtitle"/>
+    <w:uiPriority w:val="11"/>
+    <w:rsid w:val="008D200A"/>
+    <w:rPr>
+      <w:rFonts w:eastAsiaTheme="minorEastAsia"/>
+      <w:color w:val="5A5A5A" w:themeColor="text1" w:themeTint="A5"/>
+      <w:spacing w:val="15"/>
+    </w:rPr>
+  </w:style>
 </w:styles>
 </file>
 
@@ -1307,12 +3122,33 @@
 
 <file path=word/glossary/fontTable.xml><?xml version="1.0" encoding="utf-8"?>
 <w:fonts xmlns:mc="http://schemas.openxmlformats.org/markup-compatibility/2006" xmlns:r="http://schemas.openxmlformats.org/officeDocument/2006/relationships" xmlns:w="http://schemas.openxmlformats.org/wordprocessingml/2006/main" xmlns:w14="http://schemas.microsoft.com/office/word/2010/wordml" xmlns:w15="http://schemas.microsoft.com/office/word/2012/wordml" xmlns:w16se="http://schemas.microsoft.com/office/word/2015/wordml/symex" mc:Ignorable="w14 w15 w16se">
+  <w:font w:name="Symbol">
+    <w:panose1 w:val="05050102010706020507"/>
+    <w:charset w:val="02"/>
+    <w:family w:val="roman"/>
+    <w:pitch w:val="variable"/>
+    <w:sig w:usb0="00000000" w:usb1="10000000" w:usb2="00000000" w:usb3="00000000" w:csb0="80000000" w:csb1="00000000"/>
+  </w:font>
   <w:font w:name="Times New Roman">
     <w:panose1 w:val="02020603050405020304"/>
     <w:charset w:val="00"/>
     <w:family w:val="roman"/>
     <w:pitch w:val="variable"/>
     <w:sig w:usb0="E0002EFF" w:usb1="C000785B" w:usb2="00000009" w:usb3="00000000" w:csb0="000001FF" w:csb1="00000000"/>
+  </w:font>
+  <w:font w:name="Courier New">
+    <w:panose1 w:val="02070309020205020404"/>
+    <w:charset w:val="00"/>
+    <w:family w:val="modern"/>
+    <w:pitch w:val="fixed"/>
+    <w:sig w:usb0="E0002EFF" w:usb1="C0007843" w:usb2="00000009" w:usb3="00000000" w:csb0="000001FF" w:csb1="00000000"/>
+  </w:font>
+  <w:font w:name="Wingdings">
+    <w:panose1 w:val="05000000000000000000"/>
+    <w:charset w:val="02"/>
+    <w:family w:val="auto"/>
+    <w:pitch w:val="variable"/>
+    <w:sig w:usb0="00000000" w:usb1="10000000" w:usb2="00000000" w:usb3="00000000" w:csb0="80000000" w:csb1="00000000"/>
   </w:font>
   <w:font w:name="Calibri">
     <w:panose1 w:val="020F0502020204030204"/>
@@ -1348,6 +3184,7 @@
     <w:rsidRoot w:val="0026715E"/>
     <w:rsid w:val="0026715E"/>
     <w:rsid w:val="00296C6D"/>
+    <w:rsid w:val="00693F4F"/>
     <w:rsid w:val="0088355E"/>
     <w:rsid w:val="00EB6783"/>
     <w:rsid w:val="00F62A4B"/>

</xml_diff>